<commit_message>
minor fixes add: courcash report Release: courcash!
</commit_message>
<xml_diff>
--- a/Coursach/Зимацкий_0324_отчёт_3_практическая - Copy.docx
+++ b/Coursach/Зимацкий_0324_отчёт_3_практическая - Copy.docx
@@ -458,7 +458,7 @@
                 <w:sz w:val="28"/>
                 <w:szCs w:val="28"/>
               </w:rPr>
-              <w:t>2003</w:t>
+              <w:t>0324</w:t>
             </w:r>
           </w:p>
         </w:tc>
@@ -2129,6 +2129,7 @@
         <w:rPr>
           <w:rFonts w:ascii="Arial" w:hAnsi="Arial" w:cs="Arial"/>
           <w:color w:val="222222"/>
+          <w:lang w:val="en-US"/>
         </w:rPr>
       </w:pPr>
       <w:r>
@@ -2136,7 +2137,15 @@
           <w:rFonts w:ascii="Arial" w:hAnsi="Arial" w:cs="Arial"/>
           <w:color w:val="222222"/>
         </w:rPr>
-        <w:t>Например:</w:t>
+        <w:t>Например</w:t>
+      </w:r>
+      <w:r>
+        <w:rPr>
+          <w:rFonts w:ascii="Arial" w:hAnsi="Arial" w:cs="Arial"/>
+          <w:color w:val="222222"/>
+          <w:lang w:val="en-US"/>
+        </w:rPr>
+        <w:t>:</w:t>
       </w:r>
     </w:p>
     <w:p>
@@ -2168,6 +2177,7 @@
           <w:sz w:val="22"/>
           <w:szCs w:val="22"/>
           <w:shd w:val="clear" w:color="auto" w:fill="F3F4F6"/>
+          <w:lang w:val="en-US"/>
         </w:rPr>
       </w:pPr>
       <w:r>
@@ -2177,6 +2187,7 @@
           <w:sz w:val="22"/>
           <w:szCs w:val="22"/>
           <w:shd w:val="clear" w:color="auto" w:fill="F3F4F6"/>
+          <w:lang w:val="en-US"/>
         </w:rPr>
         <w:t>int *p1;</w:t>
       </w:r>
@@ -2207,6 +2218,7 @@
         <w:rPr>
           <w:rFonts w:ascii="Courier New" w:hAnsi="Courier New" w:cs="Courier New"/>
           <w:color w:val="222222"/>
+          <w:lang w:val="en-US"/>
         </w:rPr>
       </w:pPr>
       <w:r>
@@ -2216,6 +2228,7 @@
           <w:sz w:val="22"/>
           <w:szCs w:val="22"/>
           <w:shd w:val="clear" w:color="auto" w:fill="F3F4F6"/>
+          <w:lang w:val="en-US"/>
         </w:rPr>
         <w:t xml:space="preserve">double </w:t>
       </w:r>
@@ -2226,6 +2239,7 @@
           <w:sz w:val="22"/>
           <w:szCs w:val="22"/>
           <w:shd w:val="clear" w:color="auto" w:fill="F3F4F6"/>
+          <w:lang w:val="en-US"/>
         </w:rPr>
         <w:t>*p2;</w:t>
       </w:r>
@@ -5142,7 +5156,6 @@
           <w:sz w:val="22"/>
           <w:szCs w:val="22"/>
           <w:shd w:val="clear" w:color="auto" w:fill="F3F4F6"/>
-          <w:lang w:val="en-US"/>
         </w:rPr>
       </w:pPr>
       <w:r>
@@ -5163,7 +5176,6 @@
           <w:sz w:val="22"/>
           <w:szCs w:val="22"/>
           <w:shd w:val="clear" w:color="auto" w:fill="F3F4F6"/>
-          <w:lang w:val="en-US"/>
         </w:rPr>
         <w:t xml:space="preserve"> &lt;&lt; </w:t>
       </w:r>
@@ -5185,7 +5197,6 @@
           <w:sz w:val="22"/>
           <w:szCs w:val="22"/>
           <w:shd w:val="clear" w:color="auto" w:fill="F3F4F6"/>
-          <w:lang w:val="en-US"/>
         </w:rPr>
         <w:t>;</w:t>
       </w:r>
@@ -5216,7 +5227,6 @@
         <w:rPr>
           <w:rFonts w:ascii="Courier New" w:hAnsi="Courier New" w:cs="Courier New"/>
           <w:color w:val="222222"/>
-          <w:lang w:val="en-US"/>
         </w:rPr>
       </w:pPr>
       <w:r>
@@ -5226,7 +5236,6 @@
           <w:sz w:val="22"/>
           <w:szCs w:val="22"/>
           <w:shd w:val="clear" w:color="auto" w:fill="F3F4F6"/>
-          <w:lang w:val="en-US"/>
         </w:rPr>
         <w:t>…..</w:t>
       </w:r>
@@ -7119,7 +7128,6 @@
           <w:sz w:val="22"/>
           <w:szCs w:val="22"/>
           <w:shd w:val="clear" w:color="auto" w:fill="F3F4F6"/>
-          <w:lang w:val="en-US"/>
         </w:rPr>
       </w:pPr>
       <w:r>
@@ -7141,9 +7149,29 @@
           <w:sz w:val="22"/>
           <w:szCs w:val="22"/>
           <w:shd w:val="clear" w:color="auto" w:fill="F3F4F6"/>
-          <w:lang w:val="en-US"/>
-        </w:rPr>
-        <w:t xml:space="preserve"> A1[</w:t>
+        </w:rPr>
+        <w:t xml:space="preserve"> </w:t>
+      </w:r>
+      <w:r>
+        <w:rPr>
+          <w:rFonts w:ascii="Courier New" w:hAnsi="Courier New" w:cs="Courier New"/>
+          <w:color w:val="000000"/>
+          <w:sz w:val="22"/>
+          <w:szCs w:val="22"/>
+          <w:shd w:val="clear" w:color="auto" w:fill="F3F4F6"/>
+          <w:lang w:val="en-US"/>
+        </w:rPr>
+        <w:t>A</w:t>
+      </w:r>
+      <w:r>
+        <w:rPr>
+          <w:rFonts w:ascii="Courier New" w:hAnsi="Courier New" w:cs="Courier New"/>
+          <w:color w:val="000000"/>
+          <w:sz w:val="22"/>
+          <w:szCs w:val="22"/>
+          <w:shd w:val="clear" w:color="auto" w:fill="F3F4F6"/>
+        </w:rPr>
+        <w:t>1[</w:t>
       </w:r>
       <w:r>
         <w:rPr>
@@ -7152,7 +7180,6 @@
           <w:sz w:val="22"/>
           <w:szCs w:val="22"/>
           <w:shd w:val="clear" w:color="auto" w:fill="F3F4F6"/>
-          <w:lang w:val="en-US"/>
         </w:rPr>
         <w:t>1</w:t>
       </w:r>
@@ -7163,9 +7190,29 @@
           <w:sz w:val="22"/>
           <w:szCs w:val="22"/>
           <w:shd w:val="clear" w:color="auto" w:fill="F3F4F6"/>
-          <w:lang w:val="en-US"/>
-        </w:rPr>
-        <w:t>], A2[</w:t>
+        </w:rPr>
+        <w:t xml:space="preserve">], </w:t>
+      </w:r>
+      <w:r>
+        <w:rPr>
+          <w:rFonts w:ascii="Courier New" w:hAnsi="Courier New" w:cs="Courier New"/>
+          <w:color w:val="000000"/>
+          <w:sz w:val="22"/>
+          <w:szCs w:val="22"/>
+          <w:shd w:val="clear" w:color="auto" w:fill="F3F4F6"/>
+          <w:lang w:val="en-US"/>
+        </w:rPr>
+        <w:t>A</w:t>
+      </w:r>
+      <w:r>
+        <w:rPr>
+          <w:rFonts w:ascii="Courier New" w:hAnsi="Courier New" w:cs="Courier New"/>
+          <w:color w:val="000000"/>
+          <w:sz w:val="22"/>
+          <w:szCs w:val="22"/>
+          <w:shd w:val="clear" w:color="auto" w:fill="F3F4F6"/>
+        </w:rPr>
+        <w:t>2[</w:t>
       </w:r>
       <w:r>
         <w:rPr>
@@ -7174,7 +7221,6 @@
           <w:sz w:val="22"/>
           <w:szCs w:val="22"/>
           <w:shd w:val="clear" w:color="auto" w:fill="F3F4F6"/>
-          <w:lang w:val="en-US"/>
         </w:rPr>
         <w:t>2</w:t>
       </w:r>
@@ -7185,9 +7231,29 @@
           <w:sz w:val="22"/>
           <w:szCs w:val="22"/>
           <w:shd w:val="clear" w:color="auto" w:fill="F3F4F6"/>
-          <w:lang w:val="en-US"/>
-        </w:rPr>
-        <w:t>], A3[</w:t>
+        </w:rPr>
+        <w:t xml:space="preserve">], </w:t>
+      </w:r>
+      <w:r>
+        <w:rPr>
+          <w:rFonts w:ascii="Courier New" w:hAnsi="Courier New" w:cs="Courier New"/>
+          <w:color w:val="000000"/>
+          <w:sz w:val="22"/>
+          <w:szCs w:val="22"/>
+          <w:shd w:val="clear" w:color="auto" w:fill="F3F4F6"/>
+          <w:lang w:val="en-US"/>
+        </w:rPr>
+        <w:t>A</w:t>
+      </w:r>
+      <w:r>
+        <w:rPr>
+          <w:rFonts w:ascii="Courier New" w:hAnsi="Courier New" w:cs="Courier New"/>
+          <w:color w:val="000000"/>
+          <w:sz w:val="22"/>
+          <w:szCs w:val="22"/>
+          <w:shd w:val="clear" w:color="auto" w:fill="F3F4F6"/>
+        </w:rPr>
+        <w:t>3[</w:t>
       </w:r>
       <w:r>
         <w:rPr>
@@ -7196,7 +7262,6 @@
           <w:sz w:val="22"/>
           <w:szCs w:val="22"/>
           <w:shd w:val="clear" w:color="auto" w:fill="F3F4F6"/>
-          <w:lang w:val="en-US"/>
         </w:rPr>
         <w:t>3</w:t>
       </w:r>
@@ -7207,9 +7272,29 @@
           <w:sz w:val="22"/>
           <w:szCs w:val="22"/>
           <w:shd w:val="clear" w:color="auto" w:fill="F3F4F6"/>
-          <w:lang w:val="en-US"/>
-        </w:rPr>
-        <w:t>], A4[</w:t>
+        </w:rPr>
+        <w:t xml:space="preserve">], </w:t>
+      </w:r>
+      <w:r>
+        <w:rPr>
+          <w:rFonts w:ascii="Courier New" w:hAnsi="Courier New" w:cs="Courier New"/>
+          <w:color w:val="000000"/>
+          <w:sz w:val="22"/>
+          <w:szCs w:val="22"/>
+          <w:shd w:val="clear" w:color="auto" w:fill="F3F4F6"/>
+          <w:lang w:val="en-US"/>
+        </w:rPr>
+        <w:t>A</w:t>
+      </w:r>
+      <w:r>
+        <w:rPr>
+          <w:rFonts w:ascii="Courier New" w:hAnsi="Courier New" w:cs="Courier New"/>
+          <w:color w:val="000000"/>
+          <w:sz w:val="22"/>
+          <w:szCs w:val="22"/>
+          <w:shd w:val="clear" w:color="auto" w:fill="F3F4F6"/>
+        </w:rPr>
+        <w:t>4[</w:t>
       </w:r>
       <w:r>
         <w:rPr>
@@ -7218,7 +7303,6 @@
           <w:sz w:val="22"/>
           <w:szCs w:val="22"/>
           <w:shd w:val="clear" w:color="auto" w:fill="F3F4F6"/>
-          <w:lang w:val="en-US"/>
         </w:rPr>
         <w:t>4</w:t>
       </w:r>
@@ -7229,9 +7313,29 @@
           <w:sz w:val="22"/>
           <w:szCs w:val="22"/>
           <w:shd w:val="clear" w:color="auto" w:fill="F3F4F6"/>
-          <w:lang w:val="en-US"/>
-        </w:rPr>
-        <w:t>], A5[</w:t>
+        </w:rPr>
+        <w:t xml:space="preserve">], </w:t>
+      </w:r>
+      <w:r>
+        <w:rPr>
+          <w:rFonts w:ascii="Courier New" w:hAnsi="Courier New" w:cs="Courier New"/>
+          <w:color w:val="000000"/>
+          <w:sz w:val="22"/>
+          <w:szCs w:val="22"/>
+          <w:shd w:val="clear" w:color="auto" w:fill="F3F4F6"/>
+          <w:lang w:val="en-US"/>
+        </w:rPr>
+        <w:t>A</w:t>
+      </w:r>
+      <w:r>
+        <w:rPr>
+          <w:rFonts w:ascii="Courier New" w:hAnsi="Courier New" w:cs="Courier New"/>
+          <w:color w:val="000000"/>
+          <w:sz w:val="22"/>
+          <w:szCs w:val="22"/>
+          <w:shd w:val="clear" w:color="auto" w:fill="F3F4F6"/>
+        </w:rPr>
+        <w:t>5[</w:t>
       </w:r>
       <w:r>
         <w:rPr>
@@ -7240,7 +7344,6 @@
           <w:sz w:val="22"/>
           <w:szCs w:val="22"/>
           <w:shd w:val="clear" w:color="auto" w:fill="F3F4F6"/>
-          <w:lang w:val="en-US"/>
         </w:rPr>
         <w:t>5</w:t>
       </w:r>
@@ -7251,9 +7354,29 @@
           <w:sz w:val="22"/>
           <w:szCs w:val="22"/>
           <w:shd w:val="clear" w:color="auto" w:fill="F3F4F6"/>
-          <w:lang w:val="en-US"/>
-        </w:rPr>
-        <w:t>], *A[</w:t>
+        </w:rPr>
+        <w:t>], *</w:t>
+      </w:r>
+      <w:r>
+        <w:rPr>
+          <w:rFonts w:ascii="Courier New" w:hAnsi="Courier New" w:cs="Courier New"/>
+          <w:color w:val="000000"/>
+          <w:sz w:val="22"/>
+          <w:szCs w:val="22"/>
+          <w:shd w:val="clear" w:color="auto" w:fill="F3F4F6"/>
+          <w:lang w:val="en-US"/>
+        </w:rPr>
+        <w:t>A</w:t>
+      </w:r>
+      <w:r>
+        <w:rPr>
+          <w:rFonts w:ascii="Courier New" w:hAnsi="Courier New" w:cs="Courier New"/>
+          <w:color w:val="000000"/>
+          <w:sz w:val="22"/>
+          <w:szCs w:val="22"/>
+          <w:shd w:val="clear" w:color="auto" w:fill="F3F4F6"/>
+        </w:rPr>
+        <w:t>[</w:t>
       </w:r>
       <w:r>
         <w:rPr>
@@ -7262,7 +7385,6 @@
           <w:sz w:val="22"/>
           <w:szCs w:val="22"/>
           <w:shd w:val="clear" w:color="auto" w:fill="F3F4F6"/>
-          <w:lang w:val="en-US"/>
         </w:rPr>
         <w:t>5</w:t>
       </w:r>
@@ -7273,9 +7395,113 @@
           <w:sz w:val="22"/>
           <w:szCs w:val="22"/>
           <w:shd w:val="clear" w:color="auto" w:fill="F3F4F6"/>
-          <w:lang w:val="en-US"/>
-        </w:rPr>
-        <w:t>] = { A1, A2, A3, A4, A5 };</w:t>
+        </w:rPr>
+        <w:t xml:space="preserve">] = { </w:t>
+      </w:r>
+      <w:r>
+        <w:rPr>
+          <w:rFonts w:ascii="Courier New" w:hAnsi="Courier New" w:cs="Courier New"/>
+          <w:color w:val="000000"/>
+          <w:sz w:val="22"/>
+          <w:szCs w:val="22"/>
+          <w:shd w:val="clear" w:color="auto" w:fill="F3F4F6"/>
+          <w:lang w:val="en-US"/>
+        </w:rPr>
+        <w:t>A</w:t>
+      </w:r>
+      <w:r>
+        <w:rPr>
+          <w:rFonts w:ascii="Courier New" w:hAnsi="Courier New" w:cs="Courier New"/>
+          <w:color w:val="000000"/>
+          <w:sz w:val="22"/>
+          <w:szCs w:val="22"/>
+          <w:shd w:val="clear" w:color="auto" w:fill="F3F4F6"/>
+        </w:rPr>
+        <w:t xml:space="preserve">1, </w:t>
+      </w:r>
+      <w:r>
+        <w:rPr>
+          <w:rFonts w:ascii="Courier New" w:hAnsi="Courier New" w:cs="Courier New"/>
+          <w:color w:val="000000"/>
+          <w:sz w:val="22"/>
+          <w:szCs w:val="22"/>
+          <w:shd w:val="clear" w:color="auto" w:fill="F3F4F6"/>
+          <w:lang w:val="en-US"/>
+        </w:rPr>
+        <w:t>A</w:t>
+      </w:r>
+      <w:r>
+        <w:rPr>
+          <w:rFonts w:ascii="Courier New" w:hAnsi="Courier New" w:cs="Courier New"/>
+          <w:color w:val="000000"/>
+          <w:sz w:val="22"/>
+          <w:szCs w:val="22"/>
+          <w:shd w:val="clear" w:color="auto" w:fill="F3F4F6"/>
+        </w:rPr>
+        <w:t xml:space="preserve">2, </w:t>
+      </w:r>
+      <w:r>
+        <w:rPr>
+          <w:rFonts w:ascii="Courier New" w:hAnsi="Courier New" w:cs="Courier New"/>
+          <w:color w:val="000000"/>
+          <w:sz w:val="22"/>
+          <w:szCs w:val="22"/>
+          <w:shd w:val="clear" w:color="auto" w:fill="F3F4F6"/>
+          <w:lang w:val="en-US"/>
+        </w:rPr>
+        <w:t>A</w:t>
+      </w:r>
+      <w:r>
+        <w:rPr>
+          <w:rFonts w:ascii="Courier New" w:hAnsi="Courier New" w:cs="Courier New"/>
+          <w:color w:val="000000"/>
+          <w:sz w:val="22"/>
+          <w:szCs w:val="22"/>
+          <w:shd w:val="clear" w:color="auto" w:fill="F3F4F6"/>
+        </w:rPr>
+        <w:t xml:space="preserve">3, </w:t>
+      </w:r>
+      <w:r>
+        <w:rPr>
+          <w:rFonts w:ascii="Courier New" w:hAnsi="Courier New" w:cs="Courier New"/>
+          <w:color w:val="000000"/>
+          <w:sz w:val="22"/>
+          <w:szCs w:val="22"/>
+          <w:shd w:val="clear" w:color="auto" w:fill="F3F4F6"/>
+          <w:lang w:val="en-US"/>
+        </w:rPr>
+        <w:t>A</w:t>
+      </w:r>
+      <w:r>
+        <w:rPr>
+          <w:rFonts w:ascii="Courier New" w:hAnsi="Courier New" w:cs="Courier New"/>
+          <w:color w:val="000000"/>
+          <w:sz w:val="22"/>
+          <w:szCs w:val="22"/>
+          <w:shd w:val="clear" w:color="auto" w:fill="F3F4F6"/>
+        </w:rPr>
+        <w:t xml:space="preserve">4, </w:t>
+      </w:r>
+      <w:r>
+        <w:rPr>
+          <w:rFonts w:ascii="Courier New" w:hAnsi="Courier New" w:cs="Courier New"/>
+          <w:color w:val="000000"/>
+          <w:sz w:val="22"/>
+          <w:szCs w:val="22"/>
+          <w:shd w:val="clear" w:color="auto" w:fill="F3F4F6"/>
+          <w:lang w:val="en-US"/>
+        </w:rPr>
+        <w:t>A</w:t>
+      </w:r>
+      <w:r>
+        <w:rPr>
+          <w:rFonts w:ascii="Courier New" w:hAnsi="Courier New" w:cs="Courier New"/>
+          <w:color w:val="000000"/>
+          <w:sz w:val="22"/>
+          <w:szCs w:val="22"/>
+          <w:shd w:val="clear" w:color="auto" w:fill="F3F4F6"/>
+        </w:rPr>
+        <w:t>5 };</w:t>
       </w:r>
     </w:p>
     <w:p>
@@ -7818,6 +8044,7 @@
           <w:sz w:val="22"/>
           <w:szCs w:val="22"/>
           <w:shd w:val="clear" w:color="auto" w:fill="F3F4F6"/>
+          <w:lang w:val="en-US"/>
         </w:rPr>
       </w:pPr>
       <w:r>
@@ -7827,6 +8054,7 @@
           <w:sz w:val="22"/>
           <w:szCs w:val="22"/>
           <w:shd w:val="clear" w:color="auto" w:fill="F3F4F6"/>
+          <w:lang w:val="en-US"/>
         </w:rPr>
         <w:t>for</w:t>
       </w:r>
@@ -7837,6 +8065,7 @@
           <w:sz w:val="22"/>
           <w:szCs w:val="22"/>
           <w:shd w:val="clear" w:color="auto" w:fill="F3F4F6"/>
+          <w:lang w:val="en-US"/>
         </w:rPr>
         <w:t xml:space="preserve"> (</w:t>
       </w:r>
@@ -7847,6 +8076,7 @@
           <w:sz w:val="22"/>
           <w:szCs w:val="22"/>
           <w:shd w:val="clear" w:color="auto" w:fill="F3F4F6"/>
+          <w:lang w:val="en-US"/>
         </w:rPr>
         <w:t>int</w:t>
       </w:r>
@@ -7857,6 +8087,7 @@
           <w:sz w:val="22"/>
           <w:szCs w:val="22"/>
           <w:shd w:val="clear" w:color="auto" w:fill="F3F4F6"/>
+          <w:lang w:val="en-US"/>
         </w:rPr>
         <w:t xml:space="preserve"> i = </w:t>
       </w:r>
@@ -7867,6 +8098,7 @@
           <w:sz w:val="22"/>
           <w:szCs w:val="22"/>
           <w:shd w:val="clear" w:color="auto" w:fill="F3F4F6"/>
+          <w:lang w:val="en-US"/>
         </w:rPr>
         <w:t>0</w:t>
       </w:r>
@@ -7877,6 +8109,7 @@
           <w:sz w:val="22"/>
           <w:szCs w:val="22"/>
           <w:shd w:val="clear" w:color="auto" w:fill="F3F4F6"/>
+          <w:lang w:val="en-US"/>
         </w:rPr>
         <w:t xml:space="preserve">; i &lt; </w:t>
       </w:r>
@@ -7887,6 +8120,7 @@
           <w:sz w:val="22"/>
           <w:szCs w:val="22"/>
           <w:shd w:val="clear" w:color="auto" w:fill="F3F4F6"/>
+          <w:lang w:val="en-US"/>
         </w:rPr>
         <w:t>5</w:t>
       </w:r>
@@ -7897,6 +8131,7 @@
           <w:sz w:val="22"/>
           <w:szCs w:val="22"/>
           <w:shd w:val="clear" w:color="auto" w:fill="F3F4F6"/>
+          <w:lang w:val="en-US"/>
         </w:rPr>
         <w:t>; ++i)</w:t>
       </w:r>
@@ -8425,7 +8660,6 @@
           <w:sz w:val="22"/>
           <w:szCs w:val="22"/>
           <w:shd w:val="clear" w:color="auto" w:fill="F3F4F6"/>
-          <w:lang w:val="en-US"/>
         </w:rPr>
       </w:pPr>
       <w:r>
@@ -8435,7 +8669,6 @@
           <w:sz w:val="22"/>
           <w:szCs w:val="22"/>
           <w:shd w:val="clear" w:color="auto" w:fill="F3F4F6"/>
-          <w:lang w:val="en-US"/>
         </w:rPr>
         <w:t>}</w:t>
       </w:r>
@@ -8466,7 +8699,6 @@
         <w:rPr>
           <w:rFonts w:ascii="Courier New" w:hAnsi="Courier New" w:cs="Courier New"/>
           <w:color w:val="222222"/>
-          <w:lang w:val="en-US"/>
         </w:rPr>
       </w:pPr>
       <w:r>
@@ -8487,7 +8719,6 @@
           <w:sz w:val="22"/>
           <w:szCs w:val="22"/>
           <w:shd w:val="clear" w:color="auto" w:fill="F3F4F6"/>
-          <w:lang w:val="en-US"/>
         </w:rPr>
         <w:t xml:space="preserve"> &lt;&lt; </w:t>
       </w:r>
@@ -8509,7 +8740,6 @@
           <w:sz w:val="22"/>
           <w:szCs w:val="22"/>
           <w:shd w:val="clear" w:color="auto" w:fill="F3F4F6"/>
-          <w:lang w:val="en-US"/>
         </w:rPr>
         <w:t>;</w:t>
       </w:r>
@@ -16999,50 +17229,91 @@
         <w:rPr>
           <w:sz w:val="18"/>
           <w:szCs w:val="18"/>
-          <w:lang w:val="en-US"/>
-        </w:rPr>
-      </w:pPr>
-      <w:r>
-        <w:rPr>
-          <w:sz w:val="18"/>
-          <w:szCs w:val="18"/>
-          <w:lang w:val="en-US"/>
-        </w:rPr>
-        <w:tab/>
-      </w:r>
-      <w:r>
-        <w:rPr>
-          <w:sz w:val="18"/>
-          <w:szCs w:val="18"/>
-          <w:lang w:val="en-US"/>
-        </w:rPr>
-        <w:tab/>
-        <w:t>bool isExists = false; // Проверка на то, существует ли вообще в массиве подходящий средний элемент</w:t>
-      </w:r>
-    </w:p>
-    <w:p>
-      <w:pPr>
-        <w:rPr>
-          <w:sz w:val="18"/>
-          <w:szCs w:val="18"/>
-          <w:lang w:val="en-US"/>
-        </w:rPr>
-      </w:pPr>
-      <w:r>
-        <w:rPr>
-          <w:sz w:val="18"/>
-          <w:szCs w:val="18"/>
-          <w:lang w:val="en-US"/>
-        </w:rPr>
-        <w:tab/>
-      </w:r>
-      <w:r>
-        <w:rPr>
-          <w:sz w:val="18"/>
-          <w:szCs w:val="18"/>
-          <w:lang w:val="en-US"/>
-        </w:rPr>
-        <w:tab/>
+        </w:rPr>
+      </w:pPr>
+      <w:r>
+        <w:rPr>
+          <w:sz w:val="18"/>
+          <w:szCs w:val="18"/>
+          <w:lang w:val="en-US"/>
+        </w:rPr>
+        <w:tab/>
+      </w:r>
+      <w:r>
+        <w:rPr>
+          <w:sz w:val="18"/>
+          <w:szCs w:val="18"/>
+          <w:lang w:val="en-US"/>
+        </w:rPr>
+        <w:tab/>
+        <w:t>bool</w:t>
+      </w:r>
+      <w:r>
+        <w:rPr>
+          <w:sz w:val="18"/>
+          <w:szCs w:val="18"/>
+        </w:rPr>
+        <w:t xml:space="preserve"> </w:t>
+      </w:r>
+      <w:r>
+        <w:rPr>
+          <w:sz w:val="18"/>
+          <w:szCs w:val="18"/>
+          <w:lang w:val="en-US"/>
+        </w:rPr>
+        <w:t>isExists</w:t>
+      </w:r>
+      <w:r>
+        <w:rPr>
+          <w:sz w:val="18"/>
+          <w:szCs w:val="18"/>
+        </w:rPr>
+        <w:t xml:space="preserve"> = </w:t>
+      </w:r>
+      <w:r>
+        <w:rPr>
+          <w:sz w:val="18"/>
+          <w:szCs w:val="18"/>
+          <w:lang w:val="en-US"/>
+        </w:rPr>
+        <w:t>false</w:t>
+      </w:r>
+      <w:r>
+        <w:rPr>
+          <w:sz w:val="18"/>
+          <w:szCs w:val="18"/>
+        </w:rPr>
+        <w:t>; // Проверка на то, существует ли вообще в массиве подходящий средний элемент</w:t>
+      </w:r>
+    </w:p>
+    <w:p>
+      <w:pPr>
+        <w:rPr>
+          <w:sz w:val="18"/>
+          <w:szCs w:val="18"/>
+          <w:lang w:val="en-US"/>
+        </w:rPr>
+      </w:pPr>
+      <w:r>
+        <w:rPr>
+          <w:sz w:val="18"/>
+          <w:szCs w:val="18"/>
+        </w:rPr>
+        <w:tab/>
+      </w:r>
+      <w:r>
+        <w:rPr>
+          <w:sz w:val="18"/>
+          <w:szCs w:val="18"/>
+        </w:rPr>
+        <w:tab/>
+      </w:r>
+      <w:r>
+        <w:rPr>
+          <w:sz w:val="18"/>
+          <w:szCs w:val="18"/>
+          <w:lang w:val="en-US"/>
+        </w:rPr>
         <w:t>for (int i = 0; i &lt; sizeOfArray; i++)</w:t>
       </w:r>
     </w:p>
@@ -19700,119 +19971,240 @@
         <w:rPr>
           <w:sz w:val="18"/>
           <w:szCs w:val="18"/>
-          <w:lang w:val="en-US"/>
-        </w:rPr>
-      </w:pPr>
-      <w:r>
-        <w:rPr>
-          <w:sz w:val="18"/>
-          <w:szCs w:val="18"/>
-          <w:lang w:val="en-US"/>
-        </w:rPr>
-        <w:tab/>
-      </w:r>
-      <w:r>
-        <w:rPr>
-          <w:sz w:val="18"/>
-          <w:szCs w:val="18"/>
-          <w:lang w:val="en-US"/>
-        </w:rPr>
-        <w:tab/>
-        <w:t>inputArray[i] = -99 + rand() % 199; // В массив пишутся случайные целые числа диапазона -99..99 включительно. При желании данную функцию можно расширить возможностью выбирать граничные значения.</w:t>
-      </w:r>
-    </w:p>
-    <w:p>
-      <w:pPr>
-        <w:rPr>
-          <w:sz w:val="18"/>
-          <w:szCs w:val="18"/>
-          <w:lang w:val="en-US"/>
-        </w:rPr>
-      </w:pPr>
-      <w:r>
-        <w:rPr>
-          <w:sz w:val="18"/>
-          <w:szCs w:val="18"/>
-          <w:lang w:val="en-US"/>
-        </w:rPr>
-        <w:tab/>
-      </w:r>
-      <w:r>
-        <w:rPr>
-          <w:sz w:val="18"/>
-          <w:szCs w:val="18"/>
-          <w:lang w:val="en-US"/>
-        </w:rPr>
-        <w:tab/>
-        <w:t>cout &lt;&lt; inputArray[i] &lt;&lt; "\t";</w:t>
-      </w:r>
-    </w:p>
-    <w:p>
-      <w:pPr>
-        <w:rPr>
-          <w:sz w:val="18"/>
-          <w:szCs w:val="18"/>
-          <w:lang w:val="en-US"/>
-        </w:rPr>
-      </w:pPr>
-    </w:p>
-    <w:p>
-      <w:pPr>
-        <w:rPr>
-          <w:sz w:val="18"/>
-          <w:szCs w:val="18"/>
-          <w:lang w:val="en-US"/>
-        </w:rPr>
-      </w:pPr>
-      <w:r>
-        <w:rPr>
-          <w:sz w:val="18"/>
-          <w:szCs w:val="18"/>
-          <w:lang w:val="en-US"/>
-        </w:rPr>
-        <w:tab/>
-      </w:r>
-      <w:r>
-        <w:rPr>
-          <w:sz w:val="18"/>
-          <w:szCs w:val="18"/>
-          <w:lang w:val="en-US"/>
-        </w:rPr>
-        <w:tab/>
-        <w:t>if ((i + 1) % 10 == 0) // Вывод по 10 элементов для удобочитаемости</w:t>
-      </w:r>
-    </w:p>
-    <w:p>
-      <w:pPr>
-        <w:rPr>
-          <w:sz w:val="18"/>
-          <w:szCs w:val="18"/>
-          <w:lang w:val="en-US"/>
-        </w:rPr>
-      </w:pPr>
-      <w:r>
-        <w:rPr>
-          <w:sz w:val="18"/>
-          <w:szCs w:val="18"/>
-          <w:lang w:val="en-US"/>
-        </w:rPr>
-        <w:tab/>
-      </w:r>
-      <w:r>
-        <w:rPr>
-          <w:sz w:val="18"/>
-          <w:szCs w:val="18"/>
-          <w:lang w:val="en-US"/>
-        </w:rPr>
-        <w:tab/>
-      </w:r>
-      <w:r>
-        <w:rPr>
-          <w:sz w:val="18"/>
-          <w:szCs w:val="18"/>
-          <w:lang w:val="en-US"/>
-        </w:rPr>
-        <w:tab/>
+        </w:rPr>
+      </w:pPr>
+      <w:r>
+        <w:rPr>
+          <w:sz w:val="18"/>
+          <w:szCs w:val="18"/>
+          <w:lang w:val="en-US"/>
+        </w:rPr>
+        <w:tab/>
+      </w:r>
+      <w:r>
+        <w:rPr>
+          <w:sz w:val="18"/>
+          <w:szCs w:val="18"/>
+          <w:lang w:val="en-US"/>
+        </w:rPr>
+        <w:tab/>
+        <w:t>inputArray</w:t>
+      </w:r>
+      <w:r>
+        <w:rPr>
+          <w:sz w:val="18"/>
+          <w:szCs w:val="18"/>
+        </w:rPr>
+        <w:t>[</w:t>
+      </w:r>
+      <w:r>
+        <w:rPr>
+          <w:sz w:val="18"/>
+          <w:szCs w:val="18"/>
+          <w:lang w:val="en-US"/>
+        </w:rPr>
+        <w:t>i</w:t>
+      </w:r>
+      <w:r>
+        <w:rPr>
+          <w:sz w:val="18"/>
+          <w:szCs w:val="18"/>
+        </w:rPr>
+        <w:t xml:space="preserve">] = -99 + </w:t>
+      </w:r>
+      <w:r>
+        <w:rPr>
+          <w:sz w:val="18"/>
+          <w:szCs w:val="18"/>
+          <w:lang w:val="en-US"/>
+        </w:rPr>
+        <w:t>rand</w:t>
+      </w:r>
+      <w:r>
+        <w:rPr>
+          <w:sz w:val="18"/>
+          <w:szCs w:val="18"/>
+        </w:rPr>
+        <w:t>() % 199; // В массив пишутся случайные целые числа диапазона -99..99 включительно. При желании данную функцию можно расширить возможностью выбирать граничные значения.</w:t>
+      </w:r>
+    </w:p>
+    <w:p>
+      <w:pPr>
+        <w:rPr>
+          <w:sz w:val="18"/>
+          <w:szCs w:val="18"/>
+        </w:rPr>
+      </w:pPr>
+      <w:r>
+        <w:rPr>
+          <w:sz w:val="18"/>
+          <w:szCs w:val="18"/>
+        </w:rPr>
+        <w:tab/>
+      </w:r>
+      <w:r>
+        <w:rPr>
+          <w:sz w:val="18"/>
+          <w:szCs w:val="18"/>
+        </w:rPr>
+        <w:tab/>
+      </w:r>
+      <w:r>
+        <w:rPr>
+          <w:sz w:val="18"/>
+          <w:szCs w:val="18"/>
+          <w:lang w:val="en-US"/>
+        </w:rPr>
+        <w:t>cout</w:t>
+      </w:r>
+      <w:r>
+        <w:rPr>
+          <w:sz w:val="18"/>
+          <w:szCs w:val="18"/>
+        </w:rPr>
+        <w:t xml:space="preserve"> &lt;&lt; </w:t>
+      </w:r>
+      <w:r>
+        <w:rPr>
+          <w:sz w:val="18"/>
+          <w:szCs w:val="18"/>
+          <w:lang w:val="en-US"/>
+        </w:rPr>
+        <w:t>inputArray</w:t>
+      </w:r>
+      <w:r>
+        <w:rPr>
+          <w:sz w:val="18"/>
+          <w:szCs w:val="18"/>
+        </w:rPr>
+        <w:t>[</w:t>
+      </w:r>
+      <w:r>
+        <w:rPr>
+          <w:sz w:val="18"/>
+          <w:szCs w:val="18"/>
+          <w:lang w:val="en-US"/>
+        </w:rPr>
+        <w:t>i</w:t>
+      </w:r>
+      <w:r>
+        <w:rPr>
+          <w:sz w:val="18"/>
+          <w:szCs w:val="18"/>
+        </w:rPr>
+        <w:t>] &lt;&lt; "\</w:t>
+      </w:r>
+      <w:r>
+        <w:rPr>
+          <w:sz w:val="18"/>
+          <w:szCs w:val="18"/>
+          <w:lang w:val="en-US"/>
+        </w:rPr>
+        <w:t>t</w:t>
+      </w:r>
+      <w:r>
+        <w:rPr>
+          <w:sz w:val="18"/>
+          <w:szCs w:val="18"/>
+        </w:rPr>
+        <w:t>";</w:t>
+      </w:r>
+    </w:p>
+    <w:p>
+      <w:pPr>
+        <w:rPr>
+          <w:sz w:val="18"/>
+          <w:szCs w:val="18"/>
+        </w:rPr>
+      </w:pPr>
+    </w:p>
+    <w:p>
+      <w:pPr>
+        <w:rPr>
+          <w:sz w:val="18"/>
+          <w:szCs w:val="18"/>
+        </w:rPr>
+      </w:pPr>
+      <w:r>
+        <w:rPr>
+          <w:sz w:val="18"/>
+          <w:szCs w:val="18"/>
+        </w:rPr>
+        <w:tab/>
+      </w:r>
+      <w:r>
+        <w:rPr>
+          <w:sz w:val="18"/>
+          <w:szCs w:val="18"/>
+        </w:rPr>
+        <w:tab/>
+      </w:r>
+      <w:r>
+        <w:rPr>
+          <w:sz w:val="18"/>
+          <w:szCs w:val="18"/>
+          <w:lang w:val="en-US"/>
+        </w:rPr>
+        <w:t>if</w:t>
+      </w:r>
+      <w:r>
+        <w:rPr>
+          <w:sz w:val="18"/>
+          <w:szCs w:val="18"/>
+        </w:rPr>
+        <w:t xml:space="preserve"> ((</w:t>
+      </w:r>
+      <w:r>
+        <w:rPr>
+          <w:sz w:val="18"/>
+          <w:szCs w:val="18"/>
+          <w:lang w:val="en-US"/>
+        </w:rPr>
+        <w:t>i</w:t>
+      </w:r>
+      <w:r>
+        <w:rPr>
+          <w:sz w:val="18"/>
+          <w:szCs w:val="18"/>
+        </w:rPr>
+        <w:t xml:space="preserve"> + 1) % 10 == 0) // Вывод по 10 элементов для удобочитаемости</w:t>
+      </w:r>
+    </w:p>
+    <w:p>
+      <w:pPr>
+        <w:rPr>
+          <w:sz w:val="18"/>
+          <w:szCs w:val="18"/>
+          <w:lang w:val="en-US"/>
+        </w:rPr>
+      </w:pPr>
+      <w:r>
+        <w:rPr>
+          <w:sz w:val="18"/>
+          <w:szCs w:val="18"/>
+        </w:rPr>
+        <w:tab/>
+      </w:r>
+      <w:r>
+        <w:rPr>
+          <w:sz w:val="18"/>
+          <w:szCs w:val="18"/>
+        </w:rPr>
+        <w:tab/>
+      </w:r>
+      <w:r>
+        <w:rPr>
+          <w:sz w:val="18"/>
+          <w:szCs w:val="18"/>
+        </w:rPr>
+        <w:tab/>
+      </w:r>
+      <w:r>
+        <w:rPr>
+          <w:sz w:val="18"/>
+          <w:szCs w:val="18"/>
+          <w:lang w:val="en-US"/>
+        </w:rPr>
         <w:t>cout &lt;&lt; endl;</w:t>
       </w:r>
     </w:p>
@@ -19970,74 +20362,143 @@
         <w:rPr>
           <w:sz w:val="18"/>
           <w:szCs w:val="18"/>
-          <w:lang w:val="en-US"/>
-        </w:rPr>
-      </w:pPr>
-      <w:r>
-        <w:rPr>
-          <w:sz w:val="18"/>
-          <w:szCs w:val="18"/>
-          <w:lang w:val="en-US"/>
-        </w:rPr>
-        <w:tab/>
-      </w:r>
-      <w:r>
-        <w:rPr>
-          <w:sz w:val="18"/>
-          <w:szCs w:val="18"/>
-          <w:lang w:val="en-US"/>
-        </w:rPr>
-        <w:tab/>
-      </w:r>
-      <w:r>
-        <w:rPr>
-          <w:sz w:val="18"/>
-          <w:szCs w:val="18"/>
-          <w:lang w:val="en-US"/>
-        </w:rPr>
-        <w:tab/>
-        <w:t>if (inputArray[i] &gt; inputArray[i + 1]) { // Соседние элементы массива меняются местами</w:t>
-      </w:r>
-    </w:p>
-    <w:p>
-      <w:pPr>
-        <w:rPr>
-          <w:sz w:val="18"/>
-          <w:szCs w:val="18"/>
-          <w:lang w:val="en-US"/>
-        </w:rPr>
-      </w:pPr>
-      <w:r>
-        <w:rPr>
-          <w:sz w:val="18"/>
-          <w:szCs w:val="18"/>
-          <w:lang w:val="en-US"/>
-        </w:rPr>
-        <w:tab/>
-      </w:r>
-      <w:r>
-        <w:rPr>
-          <w:sz w:val="18"/>
-          <w:szCs w:val="18"/>
-          <w:lang w:val="en-US"/>
-        </w:rPr>
-        <w:tab/>
-      </w:r>
-      <w:r>
-        <w:rPr>
-          <w:sz w:val="18"/>
-          <w:szCs w:val="18"/>
-          <w:lang w:val="en-US"/>
-        </w:rPr>
-        <w:tab/>
-      </w:r>
-      <w:r>
-        <w:rPr>
-          <w:sz w:val="18"/>
-          <w:szCs w:val="18"/>
-          <w:lang w:val="en-US"/>
-        </w:rPr>
-        <w:tab/>
+        </w:rPr>
+      </w:pPr>
+      <w:r>
+        <w:rPr>
+          <w:sz w:val="18"/>
+          <w:szCs w:val="18"/>
+          <w:lang w:val="en-US"/>
+        </w:rPr>
+        <w:tab/>
+      </w:r>
+      <w:r>
+        <w:rPr>
+          <w:sz w:val="18"/>
+          <w:szCs w:val="18"/>
+          <w:lang w:val="en-US"/>
+        </w:rPr>
+        <w:tab/>
+      </w:r>
+      <w:r>
+        <w:rPr>
+          <w:sz w:val="18"/>
+          <w:szCs w:val="18"/>
+          <w:lang w:val="en-US"/>
+        </w:rPr>
+        <w:tab/>
+        <w:t>if</w:t>
+      </w:r>
+      <w:r>
+        <w:rPr>
+          <w:sz w:val="18"/>
+          <w:szCs w:val="18"/>
+        </w:rPr>
+        <w:t xml:space="preserve"> (</w:t>
+      </w:r>
+      <w:r>
+        <w:rPr>
+          <w:sz w:val="18"/>
+          <w:szCs w:val="18"/>
+          <w:lang w:val="en-US"/>
+        </w:rPr>
+        <w:t>inputArray</w:t>
+      </w:r>
+      <w:r>
+        <w:rPr>
+          <w:sz w:val="18"/>
+          <w:szCs w:val="18"/>
+        </w:rPr>
+        <w:t>[</w:t>
+      </w:r>
+      <w:r>
+        <w:rPr>
+          <w:sz w:val="18"/>
+          <w:szCs w:val="18"/>
+          <w:lang w:val="en-US"/>
+        </w:rPr>
+        <w:t>i</w:t>
+      </w:r>
+      <w:r>
+        <w:rPr>
+          <w:sz w:val="18"/>
+          <w:szCs w:val="18"/>
+        </w:rPr>
+        <w:t xml:space="preserve">] &gt; </w:t>
+      </w:r>
+      <w:r>
+        <w:rPr>
+          <w:sz w:val="18"/>
+          <w:szCs w:val="18"/>
+          <w:lang w:val="en-US"/>
+        </w:rPr>
+        <w:t>inputArray</w:t>
+      </w:r>
+      <w:r>
+        <w:rPr>
+          <w:sz w:val="18"/>
+          <w:szCs w:val="18"/>
+        </w:rPr>
+        <w:t>[</w:t>
+      </w:r>
+      <w:r>
+        <w:rPr>
+          <w:sz w:val="18"/>
+          <w:szCs w:val="18"/>
+          <w:lang w:val="en-US"/>
+        </w:rPr>
+        <w:t>i</w:t>
+      </w:r>
+      <w:r>
+        <w:rPr>
+          <w:sz w:val="18"/>
+          <w:szCs w:val="18"/>
+        </w:rPr>
+        <w:t xml:space="preserve"> + 1]) { // Соседние элементы массива меняются местами</w:t>
+      </w:r>
+    </w:p>
+    <w:p>
+      <w:pPr>
+        <w:rPr>
+          <w:sz w:val="18"/>
+          <w:szCs w:val="18"/>
+          <w:lang w:val="en-US"/>
+        </w:rPr>
+      </w:pPr>
+      <w:r>
+        <w:rPr>
+          <w:sz w:val="18"/>
+          <w:szCs w:val="18"/>
+        </w:rPr>
+        <w:tab/>
+      </w:r>
+      <w:r>
+        <w:rPr>
+          <w:sz w:val="18"/>
+          <w:szCs w:val="18"/>
+        </w:rPr>
+        <w:tab/>
+      </w:r>
+      <w:r>
+        <w:rPr>
+          <w:sz w:val="18"/>
+          <w:szCs w:val="18"/>
+        </w:rPr>
+        <w:tab/>
+      </w:r>
+      <w:r>
+        <w:rPr>
+          <w:sz w:val="18"/>
+          <w:szCs w:val="18"/>
+        </w:rPr>
+        <w:tab/>
+      </w:r>
+      <w:r>
+        <w:rPr>
+          <w:sz w:val="18"/>
+          <w:szCs w:val="18"/>
+          <w:lang w:val="en-US"/>
+        </w:rPr>
         <w:t>int t = inputArray[i];</w:t>
       </w:r>
     </w:p>
@@ -20172,32 +20633,37 @@
         <w:rPr>
           <w:sz w:val="18"/>
           <w:szCs w:val="18"/>
-          <w:lang w:val="en-US"/>
-        </w:rPr>
-      </w:pPr>
-      <w:r>
-        <w:rPr>
-          <w:sz w:val="18"/>
-          <w:szCs w:val="18"/>
-          <w:lang w:val="en-US"/>
-        </w:rPr>
-        <w:tab/>
-      </w:r>
-      <w:r>
-        <w:rPr>
-          <w:sz w:val="18"/>
-          <w:szCs w:val="18"/>
-          <w:lang w:val="en-US"/>
-        </w:rPr>
-        <w:tab/>
-      </w:r>
-      <w:r>
-        <w:rPr>
-          <w:sz w:val="18"/>
-          <w:szCs w:val="18"/>
-          <w:lang w:val="en-US"/>
-        </w:rPr>
-        <w:tab/>
+        </w:rPr>
+      </w:pPr>
+      <w:r>
+        <w:rPr>
+          <w:sz w:val="18"/>
+          <w:szCs w:val="18"/>
+          <w:lang w:val="en-US"/>
+        </w:rPr>
+        <w:tab/>
+      </w:r>
+      <w:r>
+        <w:rPr>
+          <w:sz w:val="18"/>
+          <w:szCs w:val="18"/>
+          <w:lang w:val="en-US"/>
+        </w:rPr>
+        <w:tab/>
+      </w:r>
+      <w:r>
+        <w:rPr>
+          <w:sz w:val="18"/>
+          <w:szCs w:val="18"/>
+          <w:lang w:val="en-US"/>
+        </w:rPr>
+        <w:tab/>
+      </w:r>
+      <w:r>
+        <w:rPr>
+          <w:sz w:val="18"/>
+          <w:szCs w:val="18"/>
+        </w:rPr>
         <w:t>}</w:t>
       </w:r>
     </w:p>
@@ -20206,22 +20672,19 @@
         <w:rPr>
           <w:sz w:val="18"/>
           <w:szCs w:val="18"/>
-          <w:lang w:val="en-US"/>
-        </w:rPr>
-      </w:pPr>
-      <w:r>
-        <w:rPr>
-          <w:sz w:val="18"/>
-          <w:szCs w:val="18"/>
-          <w:lang w:val="en-US"/>
-        </w:rPr>
-        <w:tab/>
-      </w:r>
-      <w:r>
-        <w:rPr>
-          <w:sz w:val="18"/>
-          <w:szCs w:val="18"/>
-          <w:lang w:val="en-US"/>
+        </w:rPr>
+      </w:pPr>
+      <w:r>
+        <w:rPr>
+          <w:sz w:val="18"/>
+          <w:szCs w:val="18"/>
+        </w:rPr>
+        <w:tab/>
+      </w:r>
+      <w:r>
+        <w:rPr>
+          <w:sz w:val="18"/>
+          <w:szCs w:val="18"/>
         </w:rPr>
         <w:tab/>
         <w:t>}</w:t>
@@ -20232,17 +20695,45 @@
         <w:rPr>
           <w:sz w:val="18"/>
           <w:szCs w:val="18"/>
-          <w:lang w:val="en-US"/>
-        </w:rPr>
-      </w:pPr>
-      <w:r>
-        <w:rPr>
-          <w:sz w:val="18"/>
-          <w:szCs w:val="18"/>
-          <w:lang w:val="en-US"/>
-        </w:rPr>
-        <w:tab/>
-        <w:t>} while (swapped); // Если за последний проход цикла никакие элементы не поменялись местами, цикл прерывается.</w:t>
+        </w:rPr>
+      </w:pPr>
+      <w:r>
+        <w:rPr>
+          <w:sz w:val="18"/>
+          <w:szCs w:val="18"/>
+        </w:rPr>
+        <w:tab/>
+        <w:t xml:space="preserve">} </w:t>
+      </w:r>
+      <w:r>
+        <w:rPr>
+          <w:sz w:val="18"/>
+          <w:szCs w:val="18"/>
+          <w:lang w:val="en-US"/>
+        </w:rPr>
+        <w:t>while</w:t>
+      </w:r>
+      <w:r>
+        <w:rPr>
+          <w:sz w:val="18"/>
+          <w:szCs w:val="18"/>
+        </w:rPr>
+        <w:t xml:space="preserve"> (</w:t>
+      </w:r>
+      <w:r>
+        <w:rPr>
+          <w:sz w:val="18"/>
+          <w:szCs w:val="18"/>
+          <w:lang w:val="en-US"/>
+        </w:rPr>
+        <w:t>swapped</w:t>
+      </w:r>
+      <w:r>
+        <w:rPr>
+          <w:sz w:val="18"/>
+          <w:szCs w:val="18"/>
+        </w:rPr>
+        <w:t>); // Если за последний проход цикла никакие элементы не поменялись местами, цикл прерывается.</w:t>
       </w:r>
     </w:p>
     <w:p>
@@ -21469,74 +21960,143 @@
         <w:rPr>
           <w:sz w:val="18"/>
           <w:szCs w:val="18"/>
-          <w:lang w:val="en-US"/>
-        </w:rPr>
-      </w:pPr>
-      <w:r>
-        <w:rPr>
-          <w:sz w:val="18"/>
-          <w:szCs w:val="18"/>
-          <w:lang w:val="en-US"/>
-        </w:rPr>
-        <w:tab/>
-      </w:r>
-      <w:r>
-        <w:rPr>
-          <w:sz w:val="18"/>
-          <w:szCs w:val="18"/>
-          <w:lang w:val="en-US"/>
-        </w:rPr>
-        <w:tab/>
-      </w:r>
-      <w:r>
-        <w:rPr>
-          <w:sz w:val="18"/>
-          <w:szCs w:val="18"/>
-          <w:lang w:val="en-US"/>
-        </w:rPr>
-        <w:tab/>
-        <w:t>if (inputArray[i] &gt; inputArray[i + 1]) { // Соседние элементы массива меняются местами</w:t>
-      </w:r>
-    </w:p>
-    <w:p>
-      <w:pPr>
-        <w:rPr>
-          <w:sz w:val="18"/>
-          <w:szCs w:val="18"/>
-          <w:lang w:val="en-US"/>
-        </w:rPr>
-      </w:pPr>
-      <w:r>
-        <w:rPr>
-          <w:sz w:val="18"/>
-          <w:szCs w:val="18"/>
-          <w:lang w:val="en-US"/>
-        </w:rPr>
-        <w:tab/>
-      </w:r>
-      <w:r>
-        <w:rPr>
-          <w:sz w:val="18"/>
-          <w:szCs w:val="18"/>
-          <w:lang w:val="en-US"/>
-        </w:rPr>
-        <w:tab/>
-      </w:r>
-      <w:r>
-        <w:rPr>
-          <w:sz w:val="18"/>
-          <w:szCs w:val="18"/>
-          <w:lang w:val="en-US"/>
-        </w:rPr>
-        <w:tab/>
-      </w:r>
-      <w:r>
-        <w:rPr>
-          <w:sz w:val="18"/>
-          <w:szCs w:val="18"/>
-          <w:lang w:val="en-US"/>
-        </w:rPr>
-        <w:tab/>
+        </w:rPr>
+      </w:pPr>
+      <w:r>
+        <w:rPr>
+          <w:sz w:val="18"/>
+          <w:szCs w:val="18"/>
+          <w:lang w:val="en-US"/>
+        </w:rPr>
+        <w:tab/>
+      </w:r>
+      <w:r>
+        <w:rPr>
+          <w:sz w:val="18"/>
+          <w:szCs w:val="18"/>
+          <w:lang w:val="en-US"/>
+        </w:rPr>
+        <w:tab/>
+      </w:r>
+      <w:r>
+        <w:rPr>
+          <w:sz w:val="18"/>
+          <w:szCs w:val="18"/>
+          <w:lang w:val="en-US"/>
+        </w:rPr>
+        <w:tab/>
+        <w:t>if</w:t>
+      </w:r>
+      <w:r>
+        <w:rPr>
+          <w:sz w:val="18"/>
+          <w:szCs w:val="18"/>
+        </w:rPr>
+        <w:t xml:space="preserve"> (</w:t>
+      </w:r>
+      <w:r>
+        <w:rPr>
+          <w:sz w:val="18"/>
+          <w:szCs w:val="18"/>
+          <w:lang w:val="en-US"/>
+        </w:rPr>
+        <w:t>inputArray</w:t>
+      </w:r>
+      <w:r>
+        <w:rPr>
+          <w:sz w:val="18"/>
+          <w:szCs w:val="18"/>
+        </w:rPr>
+        <w:t>[</w:t>
+      </w:r>
+      <w:r>
+        <w:rPr>
+          <w:sz w:val="18"/>
+          <w:szCs w:val="18"/>
+          <w:lang w:val="en-US"/>
+        </w:rPr>
+        <w:t>i</w:t>
+      </w:r>
+      <w:r>
+        <w:rPr>
+          <w:sz w:val="18"/>
+          <w:szCs w:val="18"/>
+        </w:rPr>
+        <w:t xml:space="preserve">] &gt; </w:t>
+      </w:r>
+      <w:r>
+        <w:rPr>
+          <w:sz w:val="18"/>
+          <w:szCs w:val="18"/>
+          <w:lang w:val="en-US"/>
+        </w:rPr>
+        <w:t>inputArray</w:t>
+      </w:r>
+      <w:r>
+        <w:rPr>
+          <w:sz w:val="18"/>
+          <w:szCs w:val="18"/>
+        </w:rPr>
+        <w:t>[</w:t>
+      </w:r>
+      <w:r>
+        <w:rPr>
+          <w:sz w:val="18"/>
+          <w:szCs w:val="18"/>
+          <w:lang w:val="en-US"/>
+        </w:rPr>
+        <w:t>i</w:t>
+      </w:r>
+      <w:r>
+        <w:rPr>
+          <w:sz w:val="18"/>
+          <w:szCs w:val="18"/>
+        </w:rPr>
+        <w:t xml:space="preserve"> + 1]) { // Соседние элементы массива меняются местами</w:t>
+      </w:r>
+    </w:p>
+    <w:p>
+      <w:pPr>
+        <w:rPr>
+          <w:sz w:val="18"/>
+          <w:szCs w:val="18"/>
+          <w:lang w:val="en-US"/>
+        </w:rPr>
+      </w:pPr>
+      <w:r>
+        <w:rPr>
+          <w:sz w:val="18"/>
+          <w:szCs w:val="18"/>
+        </w:rPr>
+        <w:tab/>
+      </w:r>
+      <w:r>
+        <w:rPr>
+          <w:sz w:val="18"/>
+          <w:szCs w:val="18"/>
+        </w:rPr>
+        <w:tab/>
+      </w:r>
+      <w:r>
+        <w:rPr>
+          <w:sz w:val="18"/>
+          <w:szCs w:val="18"/>
+        </w:rPr>
+        <w:tab/>
+      </w:r>
+      <w:r>
+        <w:rPr>
+          <w:sz w:val="18"/>
+          <w:szCs w:val="18"/>
+        </w:rPr>
+        <w:tab/>
+      </w:r>
+      <w:r>
+        <w:rPr>
+          <w:sz w:val="18"/>
+          <w:szCs w:val="18"/>
+          <w:lang w:val="en-US"/>
+        </w:rPr>
         <w:t>int t = inputArray[i];</w:t>
       </w:r>
     </w:p>
@@ -21671,32 +22231,37 @@
         <w:rPr>
           <w:sz w:val="18"/>
           <w:szCs w:val="18"/>
-          <w:lang w:val="en-US"/>
-        </w:rPr>
-      </w:pPr>
-      <w:r>
-        <w:rPr>
-          <w:sz w:val="18"/>
-          <w:szCs w:val="18"/>
-          <w:lang w:val="en-US"/>
-        </w:rPr>
-        <w:tab/>
-      </w:r>
-      <w:r>
-        <w:rPr>
-          <w:sz w:val="18"/>
-          <w:szCs w:val="18"/>
-          <w:lang w:val="en-US"/>
-        </w:rPr>
-        <w:tab/>
-      </w:r>
-      <w:r>
-        <w:rPr>
-          <w:sz w:val="18"/>
-          <w:szCs w:val="18"/>
-          <w:lang w:val="en-US"/>
-        </w:rPr>
-        <w:tab/>
+        </w:rPr>
+      </w:pPr>
+      <w:r>
+        <w:rPr>
+          <w:sz w:val="18"/>
+          <w:szCs w:val="18"/>
+          <w:lang w:val="en-US"/>
+        </w:rPr>
+        <w:tab/>
+      </w:r>
+      <w:r>
+        <w:rPr>
+          <w:sz w:val="18"/>
+          <w:szCs w:val="18"/>
+          <w:lang w:val="en-US"/>
+        </w:rPr>
+        <w:tab/>
+      </w:r>
+      <w:r>
+        <w:rPr>
+          <w:sz w:val="18"/>
+          <w:szCs w:val="18"/>
+          <w:lang w:val="en-US"/>
+        </w:rPr>
+        <w:tab/>
+      </w:r>
+      <w:r>
+        <w:rPr>
+          <w:sz w:val="18"/>
+          <w:szCs w:val="18"/>
+        </w:rPr>
         <w:t>}</w:t>
       </w:r>
     </w:p>
@@ -21705,22 +22270,19 @@
         <w:rPr>
           <w:sz w:val="18"/>
           <w:szCs w:val="18"/>
-          <w:lang w:val="en-US"/>
-        </w:rPr>
-      </w:pPr>
-      <w:r>
-        <w:rPr>
-          <w:sz w:val="18"/>
-          <w:szCs w:val="18"/>
-          <w:lang w:val="en-US"/>
-        </w:rPr>
-        <w:tab/>
-      </w:r>
-      <w:r>
-        <w:rPr>
-          <w:sz w:val="18"/>
-          <w:szCs w:val="18"/>
-          <w:lang w:val="en-US"/>
+        </w:rPr>
+      </w:pPr>
+      <w:r>
+        <w:rPr>
+          <w:sz w:val="18"/>
+          <w:szCs w:val="18"/>
+        </w:rPr>
+        <w:tab/>
+      </w:r>
+      <w:r>
+        <w:rPr>
+          <w:sz w:val="18"/>
+          <w:szCs w:val="18"/>
         </w:rPr>
         <w:tab/>
         <w:t>}</w:t>
@@ -21731,25 +22293,67 @@
         <w:rPr>
           <w:sz w:val="18"/>
           <w:szCs w:val="18"/>
-          <w:lang w:val="en-US"/>
-        </w:rPr>
-      </w:pPr>
-      <w:r>
-        <w:rPr>
-          <w:sz w:val="18"/>
-          <w:szCs w:val="18"/>
-          <w:lang w:val="en-US"/>
-        </w:rPr>
-        <w:tab/>
-        <w:t>} while (swapped == true); // Если за последний проход цикла никакие элементы не поменялись местами, цикл прерывается.</w:t>
-      </w:r>
-    </w:p>
-    <w:p>
-      <w:pPr>
-        <w:rPr>
-          <w:sz w:val="18"/>
-          <w:szCs w:val="18"/>
-          <w:lang w:val="en-US"/>
+        </w:rPr>
+      </w:pPr>
+      <w:r>
+        <w:rPr>
+          <w:sz w:val="18"/>
+          <w:szCs w:val="18"/>
+        </w:rPr>
+        <w:tab/>
+        <w:t xml:space="preserve">} </w:t>
+      </w:r>
+      <w:r>
+        <w:rPr>
+          <w:sz w:val="18"/>
+          <w:szCs w:val="18"/>
+          <w:lang w:val="en-US"/>
+        </w:rPr>
+        <w:t>while</w:t>
+      </w:r>
+      <w:r>
+        <w:rPr>
+          <w:sz w:val="18"/>
+          <w:szCs w:val="18"/>
+        </w:rPr>
+        <w:t xml:space="preserve"> (</w:t>
+      </w:r>
+      <w:r>
+        <w:rPr>
+          <w:sz w:val="18"/>
+          <w:szCs w:val="18"/>
+          <w:lang w:val="en-US"/>
+        </w:rPr>
+        <w:t>swapped</w:t>
+      </w:r>
+      <w:r>
+        <w:rPr>
+          <w:sz w:val="18"/>
+          <w:szCs w:val="18"/>
+        </w:rPr>
+        <w:t xml:space="preserve"> == </w:t>
+      </w:r>
+      <w:r>
+        <w:rPr>
+          <w:sz w:val="18"/>
+          <w:szCs w:val="18"/>
+          <w:lang w:val="en-US"/>
+        </w:rPr>
+        <w:t>true</w:t>
+      </w:r>
+      <w:r>
+        <w:rPr>
+          <w:sz w:val="18"/>
+          <w:szCs w:val="18"/>
+        </w:rPr>
+        <w:t>); // Если за последний проход цикла никакие элементы не поменялись местами, цикл прерывается.</w:t>
+      </w:r>
+    </w:p>
+    <w:p>
+      <w:pPr>
+        <w:rPr>
+          <w:sz w:val="18"/>
+          <w:szCs w:val="18"/>
         </w:rPr>
       </w:pPr>
     </w:p>
@@ -22212,42 +22816,83 @@
         <w:rPr>
           <w:sz w:val="18"/>
           <w:szCs w:val="18"/>
-          <w:lang w:val="en-US"/>
-        </w:rPr>
-      </w:pPr>
-      <w:r>
-        <w:rPr>
-          <w:sz w:val="18"/>
-          <w:szCs w:val="18"/>
-          <w:lang w:val="en-US"/>
-        </w:rPr>
-        <w:tab/>
-        <w:t>while (f &lt; l) { // Массив сортируется так, что по окончании цикла будет представлять собой две части: элементы меньше либо равные опорному (левая), элементы больше либо равные опорному (правая)</w:t>
-      </w:r>
-    </w:p>
-    <w:p>
-      <w:pPr>
-        <w:rPr>
-          <w:sz w:val="18"/>
-          <w:szCs w:val="18"/>
-          <w:lang w:val="en-US"/>
-        </w:rPr>
-      </w:pPr>
-      <w:r>
-        <w:rPr>
-          <w:sz w:val="18"/>
-          <w:szCs w:val="18"/>
-          <w:lang w:val="en-US"/>
-        </w:rPr>
-        <w:tab/>
-      </w:r>
-      <w:r>
-        <w:rPr>
-          <w:sz w:val="18"/>
-          <w:szCs w:val="18"/>
-          <w:lang w:val="en-US"/>
-        </w:rPr>
-        <w:tab/>
+        </w:rPr>
+      </w:pPr>
+      <w:r>
+        <w:rPr>
+          <w:sz w:val="18"/>
+          <w:szCs w:val="18"/>
+          <w:lang w:val="en-US"/>
+        </w:rPr>
+        <w:tab/>
+        <w:t>while</w:t>
+      </w:r>
+      <w:r>
+        <w:rPr>
+          <w:sz w:val="18"/>
+          <w:szCs w:val="18"/>
+        </w:rPr>
+        <w:t xml:space="preserve"> (</w:t>
+      </w:r>
+      <w:r>
+        <w:rPr>
+          <w:sz w:val="18"/>
+          <w:szCs w:val="18"/>
+          <w:lang w:val="en-US"/>
+        </w:rPr>
+        <w:t>f</w:t>
+      </w:r>
+      <w:r>
+        <w:rPr>
+          <w:sz w:val="18"/>
+          <w:szCs w:val="18"/>
+        </w:rPr>
+        <w:t xml:space="preserve"> &lt; </w:t>
+      </w:r>
+      <w:r>
+        <w:rPr>
+          <w:sz w:val="18"/>
+          <w:szCs w:val="18"/>
+          <w:lang w:val="en-US"/>
+        </w:rPr>
+        <w:t>l</w:t>
+      </w:r>
+      <w:r>
+        <w:rPr>
+          <w:sz w:val="18"/>
+          <w:szCs w:val="18"/>
+        </w:rPr>
+        <w:t>) { // Массив сортируется так, что по окончании цикла будет представлять собой две части: элементы меньше либо равные опорному (левая), элементы больше либо равные опорному (правая)</w:t>
+      </w:r>
+    </w:p>
+    <w:p>
+      <w:pPr>
+        <w:rPr>
+          <w:sz w:val="18"/>
+          <w:szCs w:val="18"/>
+          <w:lang w:val="en-US"/>
+        </w:rPr>
+      </w:pPr>
+      <w:r>
+        <w:rPr>
+          <w:sz w:val="18"/>
+          <w:szCs w:val="18"/>
+        </w:rPr>
+        <w:tab/>
+      </w:r>
+      <w:r>
+        <w:rPr>
+          <w:sz w:val="18"/>
+          <w:szCs w:val="18"/>
+        </w:rPr>
+        <w:tab/>
+      </w:r>
+      <w:r>
+        <w:rPr>
+          <w:sz w:val="18"/>
+          <w:szCs w:val="18"/>
+          <w:lang w:val="en-US"/>
+        </w:rPr>
         <w:t>while (inputArray[f] &lt; middleElement) f++;</w:t>
       </w:r>
     </w:p>
@@ -22436,90 +23081,103 @@
         <w:rPr>
           <w:sz w:val="18"/>
           <w:szCs w:val="18"/>
-          <w:lang w:val="en-US"/>
-        </w:rPr>
-      </w:pPr>
-      <w:r>
-        <w:rPr>
-          <w:sz w:val="18"/>
-          <w:szCs w:val="18"/>
-          <w:lang w:val="en-US"/>
-        </w:rPr>
-        <w:tab/>
-      </w:r>
-      <w:r>
-        <w:rPr>
-          <w:sz w:val="18"/>
-          <w:szCs w:val="18"/>
-          <w:lang w:val="en-US"/>
-        </w:rPr>
-        <w:tab/>
-      </w:r>
-      <w:r>
-        <w:rPr>
-          <w:sz w:val="18"/>
-          <w:szCs w:val="18"/>
-          <w:lang w:val="en-US"/>
-        </w:rPr>
-        <w:tab/>
-        <w:t>f++;</w:t>
-      </w:r>
-    </w:p>
-    <w:p>
-      <w:pPr>
-        <w:rPr>
-          <w:sz w:val="18"/>
-          <w:szCs w:val="18"/>
-          <w:lang w:val="en-US"/>
-        </w:rPr>
-      </w:pPr>
-      <w:r>
-        <w:rPr>
-          <w:sz w:val="18"/>
-          <w:szCs w:val="18"/>
-          <w:lang w:val="en-US"/>
-        </w:rPr>
-        <w:tab/>
-      </w:r>
-      <w:r>
-        <w:rPr>
-          <w:sz w:val="18"/>
-          <w:szCs w:val="18"/>
-          <w:lang w:val="en-US"/>
-        </w:rPr>
-        <w:tab/>
-      </w:r>
-      <w:r>
-        <w:rPr>
-          <w:sz w:val="18"/>
-          <w:szCs w:val="18"/>
-          <w:lang w:val="en-US"/>
-        </w:rPr>
-        <w:tab/>
-        <w:t>l--;</w:t>
-      </w:r>
-    </w:p>
-    <w:p>
-      <w:pPr>
-        <w:rPr>
-          <w:sz w:val="18"/>
-          <w:szCs w:val="18"/>
-          <w:lang w:val="en-US"/>
-        </w:rPr>
-      </w:pPr>
-      <w:r>
-        <w:rPr>
-          <w:sz w:val="18"/>
-          <w:szCs w:val="18"/>
-          <w:lang w:val="en-US"/>
-        </w:rPr>
-        <w:tab/>
-      </w:r>
-      <w:r>
-        <w:rPr>
-          <w:sz w:val="18"/>
-          <w:szCs w:val="18"/>
-          <w:lang w:val="en-US"/>
+        </w:rPr>
+      </w:pPr>
+      <w:r>
+        <w:rPr>
+          <w:sz w:val="18"/>
+          <w:szCs w:val="18"/>
+          <w:lang w:val="en-US"/>
+        </w:rPr>
+        <w:tab/>
+      </w:r>
+      <w:r>
+        <w:rPr>
+          <w:sz w:val="18"/>
+          <w:szCs w:val="18"/>
+          <w:lang w:val="en-US"/>
+        </w:rPr>
+        <w:tab/>
+      </w:r>
+      <w:r>
+        <w:rPr>
+          <w:sz w:val="18"/>
+          <w:szCs w:val="18"/>
+          <w:lang w:val="en-US"/>
+        </w:rPr>
+        <w:tab/>
+        <w:t>f</w:t>
+      </w:r>
+      <w:r>
+        <w:rPr>
+          <w:sz w:val="18"/>
+          <w:szCs w:val="18"/>
+        </w:rPr>
+        <w:t>++;</w:t>
+      </w:r>
+    </w:p>
+    <w:p>
+      <w:pPr>
+        <w:rPr>
+          <w:sz w:val="18"/>
+          <w:szCs w:val="18"/>
+        </w:rPr>
+      </w:pPr>
+      <w:r>
+        <w:rPr>
+          <w:sz w:val="18"/>
+          <w:szCs w:val="18"/>
+        </w:rPr>
+        <w:tab/>
+      </w:r>
+      <w:r>
+        <w:rPr>
+          <w:sz w:val="18"/>
+          <w:szCs w:val="18"/>
+        </w:rPr>
+        <w:tab/>
+      </w:r>
+      <w:r>
+        <w:rPr>
+          <w:sz w:val="18"/>
+          <w:szCs w:val="18"/>
+        </w:rPr>
+        <w:tab/>
+      </w:r>
+      <w:r>
+        <w:rPr>
+          <w:sz w:val="18"/>
+          <w:szCs w:val="18"/>
+          <w:lang w:val="en-US"/>
+        </w:rPr>
+        <w:t>l</w:t>
+      </w:r>
+      <w:r>
+        <w:rPr>
+          <w:sz w:val="18"/>
+          <w:szCs w:val="18"/>
+        </w:rPr>
+        <w:t>--;</w:t>
+      </w:r>
+    </w:p>
+    <w:p>
+      <w:pPr>
+        <w:rPr>
+          <w:sz w:val="18"/>
+          <w:szCs w:val="18"/>
+        </w:rPr>
+      </w:pPr>
+      <w:r>
+        <w:rPr>
+          <w:sz w:val="18"/>
+          <w:szCs w:val="18"/>
+        </w:rPr>
+        <w:tab/>
+      </w:r>
+      <w:r>
+        <w:rPr>
+          <w:sz w:val="18"/>
+          <w:szCs w:val="18"/>
         </w:rPr>
         <w:tab/>
         <w:t>}</w:t>
@@ -22530,14 +23188,12 @@
         <w:rPr>
           <w:sz w:val="18"/>
           <w:szCs w:val="18"/>
-          <w:lang w:val="en-US"/>
-        </w:rPr>
-      </w:pPr>
-      <w:r>
-        <w:rPr>
-          <w:sz w:val="18"/>
-          <w:szCs w:val="18"/>
-          <w:lang w:val="en-US"/>
+        </w:rPr>
+      </w:pPr>
+      <w:r>
+        <w:rPr>
+          <w:sz w:val="18"/>
+          <w:szCs w:val="18"/>
         </w:rPr>
         <w:tab/>
         <w:t>}</w:t>
@@ -22548,35 +23204,269 @@
         <w:rPr>
           <w:sz w:val="18"/>
           <w:szCs w:val="18"/>
-          <w:lang w:val="en-US"/>
-        </w:rPr>
-      </w:pPr>
-      <w:r>
-        <w:rPr>
-          <w:sz w:val="18"/>
-          <w:szCs w:val="18"/>
-          <w:lang w:val="en-US"/>
-        </w:rPr>
-        <w:tab/>
-        <w:t>if (begin &lt; l) quickSort(inputArray, l, begin); // Где l - правая граница левой части разделённого пополам массива</w:t>
-      </w:r>
-    </w:p>
-    <w:p>
-      <w:pPr>
-        <w:rPr>
-          <w:sz w:val="18"/>
-          <w:szCs w:val="18"/>
-          <w:lang w:val="en-US"/>
-        </w:rPr>
-      </w:pPr>
-      <w:r>
-        <w:rPr>
-          <w:sz w:val="18"/>
-          <w:szCs w:val="18"/>
-          <w:lang w:val="en-US"/>
-        </w:rPr>
-        <w:tab/>
-        <w:t>if (f &lt; end) quickSort(inputArray, end, f); // Где f - левая граница правой части разделённого пополам массива</w:t>
+        </w:rPr>
+      </w:pPr>
+      <w:r>
+        <w:rPr>
+          <w:sz w:val="18"/>
+          <w:szCs w:val="18"/>
+        </w:rPr>
+        <w:tab/>
+      </w:r>
+      <w:r>
+        <w:rPr>
+          <w:sz w:val="18"/>
+          <w:szCs w:val="18"/>
+          <w:lang w:val="en-US"/>
+        </w:rPr>
+        <w:t>if</w:t>
+      </w:r>
+      <w:r>
+        <w:rPr>
+          <w:sz w:val="18"/>
+          <w:szCs w:val="18"/>
+        </w:rPr>
+        <w:t xml:space="preserve"> (</w:t>
+      </w:r>
+      <w:r>
+        <w:rPr>
+          <w:sz w:val="18"/>
+          <w:szCs w:val="18"/>
+          <w:lang w:val="en-US"/>
+        </w:rPr>
+        <w:t>begin</w:t>
+      </w:r>
+      <w:r>
+        <w:rPr>
+          <w:sz w:val="18"/>
+          <w:szCs w:val="18"/>
+        </w:rPr>
+        <w:t xml:space="preserve"> &lt; </w:t>
+      </w:r>
+      <w:r>
+        <w:rPr>
+          <w:sz w:val="18"/>
+          <w:szCs w:val="18"/>
+          <w:lang w:val="en-US"/>
+        </w:rPr>
+        <w:t>l</w:t>
+      </w:r>
+      <w:r>
+        <w:rPr>
+          <w:sz w:val="18"/>
+          <w:szCs w:val="18"/>
+        </w:rPr>
+        <w:t xml:space="preserve">) </w:t>
+      </w:r>
+      <w:r>
+        <w:rPr>
+          <w:sz w:val="18"/>
+          <w:szCs w:val="18"/>
+          <w:lang w:val="en-US"/>
+        </w:rPr>
+        <w:t>quickSort</w:t>
+      </w:r>
+      <w:r>
+        <w:rPr>
+          <w:sz w:val="18"/>
+          <w:szCs w:val="18"/>
+        </w:rPr>
+        <w:t>(</w:t>
+      </w:r>
+      <w:r>
+        <w:rPr>
+          <w:sz w:val="18"/>
+          <w:szCs w:val="18"/>
+          <w:lang w:val="en-US"/>
+        </w:rPr>
+        <w:t>inputArray</w:t>
+      </w:r>
+      <w:r>
+        <w:rPr>
+          <w:sz w:val="18"/>
+          <w:szCs w:val="18"/>
+        </w:rPr>
+        <w:t xml:space="preserve">, </w:t>
+      </w:r>
+      <w:r>
+        <w:rPr>
+          <w:sz w:val="18"/>
+          <w:szCs w:val="18"/>
+          <w:lang w:val="en-US"/>
+        </w:rPr>
+        <w:t>l</w:t>
+      </w:r>
+      <w:r>
+        <w:rPr>
+          <w:sz w:val="18"/>
+          <w:szCs w:val="18"/>
+        </w:rPr>
+        <w:t xml:space="preserve">, </w:t>
+      </w:r>
+      <w:r>
+        <w:rPr>
+          <w:sz w:val="18"/>
+          <w:szCs w:val="18"/>
+          <w:lang w:val="en-US"/>
+        </w:rPr>
+        <w:t>begin</w:t>
+      </w:r>
+      <w:r>
+        <w:rPr>
+          <w:sz w:val="18"/>
+          <w:szCs w:val="18"/>
+        </w:rPr>
+        <w:t xml:space="preserve">); // Где </w:t>
+      </w:r>
+      <w:r>
+        <w:rPr>
+          <w:sz w:val="18"/>
+          <w:szCs w:val="18"/>
+          <w:lang w:val="en-US"/>
+        </w:rPr>
+        <w:t>l</w:t>
+      </w:r>
+      <w:r>
+        <w:rPr>
+          <w:sz w:val="18"/>
+          <w:szCs w:val="18"/>
+        </w:rPr>
+        <w:t xml:space="preserve"> - правая граница левой части разделённого пополам массива</w:t>
+      </w:r>
+    </w:p>
+    <w:p>
+      <w:pPr>
+        <w:rPr>
+          <w:sz w:val="18"/>
+          <w:szCs w:val="18"/>
+        </w:rPr>
+      </w:pPr>
+      <w:r>
+        <w:rPr>
+          <w:sz w:val="18"/>
+          <w:szCs w:val="18"/>
+        </w:rPr>
+        <w:tab/>
+      </w:r>
+      <w:r>
+        <w:rPr>
+          <w:sz w:val="18"/>
+          <w:szCs w:val="18"/>
+          <w:lang w:val="en-US"/>
+        </w:rPr>
+        <w:t>if</w:t>
+      </w:r>
+      <w:r>
+        <w:rPr>
+          <w:sz w:val="18"/>
+          <w:szCs w:val="18"/>
+        </w:rPr>
+        <w:t xml:space="preserve"> (</w:t>
+      </w:r>
+      <w:r>
+        <w:rPr>
+          <w:sz w:val="18"/>
+          <w:szCs w:val="18"/>
+          <w:lang w:val="en-US"/>
+        </w:rPr>
+        <w:t>f</w:t>
+      </w:r>
+      <w:r>
+        <w:rPr>
+          <w:sz w:val="18"/>
+          <w:szCs w:val="18"/>
+        </w:rPr>
+        <w:t xml:space="preserve"> &lt; </w:t>
+      </w:r>
+      <w:r>
+        <w:rPr>
+          <w:sz w:val="18"/>
+          <w:szCs w:val="18"/>
+          <w:lang w:val="en-US"/>
+        </w:rPr>
+        <w:t>end</w:t>
+      </w:r>
+      <w:r>
+        <w:rPr>
+          <w:sz w:val="18"/>
+          <w:szCs w:val="18"/>
+        </w:rPr>
+        <w:t xml:space="preserve">) </w:t>
+      </w:r>
+      <w:r>
+        <w:rPr>
+          <w:sz w:val="18"/>
+          <w:szCs w:val="18"/>
+          <w:lang w:val="en-US"/>
+        </w:rPr>
+        <w:t>quickSort</w:t>
+      </w:r>
+      <w:r>
+        <w:rPr>
+          <w:sz w:val="18"/>
+          <w:szCs w:val="18"/>
+        </w:rPr>
+        <w:t>(</w:t>
+      </w:r>
+      <w:r>
+        <w:rPr>
+          <w:sz w:val="18"/>
+          <w:szCs w:val="18"/>
+          <w:lang w:val="en-US"/>
+        </w:rPr>
+        <w:t>inputArray</w:t>
+      </w:r>
+      <w:r>
+        <w:rPr>
+          <w:sz w:val="18"/>
+          <w:szCs w:val="18"/>
+        </w:rPr>
+        <w:t xml:space="preserve">, </w:t>
+      </w:r>
+      <w:r>
+        <w:rPr>
+          <w:sz w:val="18"/>
+          <w:szCs w:val="18"/>
+          <w:lang w:val="en-US"/>
+        </w:rPr>
+        <w:t>end</w:t>
+      </w:r>
+      <w:r>
+        <w:rPr>
+          <w:sz w:val="18"/>
+          <w:szCs w:val="18"/>
+        </w:rPr>
+        <w:t xml:space="preserve">, </w:t>
+      </w:r>
+      <w:r>
+        <w:rPr>
+          <w:sz w:val="18"/>
+          <w:szCs w:val="18"/>
+          <w:lang w:val="en-US"/>
+        </w:rPr>
+        <w:t>f</w:t>
+      </w:r>
+      <w:r>
+        <w:rPr>
+          <w:sz w:val="18"/>
+          <w:szCs w:val="18"/>
+        </w:rPr>
+        <w:t xml:space="preserve">); // Где </w:t>
+      </w:r>
+      <w:r>
+        <w:rPr>
+          <w:sz w:val="18"/>
+          <w:szCs w:val="18"/>
+          <w:lang w:val="en-US"/>
+        </w:rPr>
+        <w:t>f</w:t>
+      </w:r>
+      <w:r>
+        <w:rPr>
+          <w:sz w:val="18"/>
+          <w:szCs w:val="18"/>
+        </w:rPr>
+        <w:t xml:space="preserve"> - левая граница правой части разделённого пополам массива</w:t>
       </w:r>
     </w:p>
     <w:p>
@@ -35586,6 +36476,7 @@
     <w:lsdException w:name="HTML Sample" w:semiHidden="1" w:unhideWhenUsed="1"/>
     <w:lsdException w:name="HTML Typewriter" w:semiHidden="1" w:unhideWhenUsed="1"/>
     <w:lsdException w:name="HTML Variable" w:semiHidden="1" w:unhideWhenUsed="1"/>
+    <w:lsdException w:name="Normal Table" w:semiHidden="1" w:unhideWhenUsed="1"/>
     <w:lsdException w:name="annotation subject" w:semiHidden="1" w:unhideWhenUsed="1"/>
     <w:lsdException w:name="No List" w:semiHidden="1" w:unhideWhenUsed="1"/>
     <w:lsdException w:name="Outline List 1" w:semiHidden="1" w:unhideWhenUsed="1"/>
@@ -35628,8 +36519,11 @@
     <w:lsdException w:name="Table Contemporary" w:semiHidden="1" w:unhideWhenUsed="1"/>
     <w:lsdException w:name="Table Elegant" w:semiHidden="1" w:unhideWhenUsed="1"/>
     <w:lsdException w:name="Table Professional" w:semiHidden="1" w:unhideWhenUsed="1"/>
+    <w:lsdException w:name="Table Subtle 1" w:semiHidden="1" w:unhideWhenUsed="1"/>
     <w:lsdException w:name="Table Subtle 2" w:semiHidden="1" w:unhideWhenUsed="1"/>
     <w:lsdException w:name="Table Web 1" w:semiHidden="1" w:unhideWhenUsed="1"/>
+    <w:lsdException w:name="Table Web 2" w:semiHidden="1" w:unhideWhenUsed="1"/>
+    <w:lsdException w:name="Table Web 3" w:semiHidden="1" w:unhideWhenUsed="1"/>
     <w:lsdException w:name="Balloon Text" w:semiHidden="1" w:unhideWhenUsed="1"/>
     <w:lsdException w:name="Table Grid" w:uiPriority="39"/>
     <w:lsdException w:name="Table Theme" w:semiHidden="1" w:unhideWhenUsed="1"/>

</xml_diff>